<commit_message>
small corrections in supp data file
git-svn-id: https://svn.curie.fr/svn/U900/research/software-dvt/binom/trunk@25966 529c41bb-3191-6a72-8c4e-89ace72e129d
</commit_message>
<xml_diff>
--- a/binom/nar_paper_2015/supp_data/Ewing_NaviCell_WS.docx
+++ b/binom/nar_paper_2015/supp_data/Ewing_NaviCell_WS.docx
@@ -1,6 +1,6 @@
 
 <file path=word/document.xml><?xml version="1.0" encoding="utf-8"?>
-<w:document xmlns:wpc="http://schemas.microsoft.com/office/word/2010/wordprocessingCanvas" xmlns:mc="http://schemas.openxmlformats.org/markup-compatibility/2006" xmlns:o="urn:schemas-microsoft-com:office:office" xmlns:r="http://schemas.openxmlformats.org/officeDocument/2006/relationships" xmlns:m="http://schemas.openxmlformats.org/officeDocument/2006/math" xmlns:v="urn:schemas-microsoft-com:vml" xmlns:wp14="http://schemas.microsoft.com/office/word/2010/wordprocessingDrawing" xmlns:wp="http://schemas.openxmlformats.org/drawingml/2006/wordprocessingDrawing" xmlns:w10="urn:schemas-microsoft-com:office:word" xmlns:w="http://schemas.openxmlformats.org/wordprocessingml/2006/main" xmlns:w14="http://schemas.microsoft.com/office/word/2010/wordml" xmlns:wpg="http://schemas.microsoft.com/office/word/2010/wordprocessingGroup" xmlns:wpi="http://schemas.microsoft.com/office/word/2010/wordprocessingInk" xmlns:wne="http://schemas.microsoft.com/office/word/2006/wordml" xmlns:wps="http://schemas.microsoft.com/office/word/2010/wordprocessingShape" mc:Ignorable="w14 wp14">
+<w:document xmlns:wpc="http://schemas.microsoft.com/office/word/2010/wordprocessingCanvas" xmlns:mo="http://schemas.microsoft.com/office/mac/office/2008/main" xmlns:mc="http://schemas.openxmlformats.org/markup-compatibility/2006" xmlns:mv="urn:schemas-microsoft-com:mac:vml" xmlns:o="urn:schemas-microsoft-com:office:office" xmlns:r="http://schemas.openxmlformats.org/officeDocument/2006/relationships" xmlns:m="http://schemas.openxmlformats.org/officeDocument/2006/math" xmlns:v="urn:schemas-microsoft-com:vml" xmlns:wp14="http://schemas.microsoft.com/office/word/2010/wordprocessingDrawing" xmlns:wp="http://schemas.openxmlformats.org/drawingml/2006/wordprocessingDrawing" xmlns:w10="urn:schemas-microsoft-com:office:word" xmlns:w="http://schemas.openxmlformats.org/wordprocessingml/2006/main" xmlns:w14="http://schemas.microsoft.com/office/word/2010/wordml" xmlns:wpg="http://schemas.microsoft.com/office/word/2010/wordprocessingGroup" xmlns:wpi="http://schemas.microsoft.com/office/word/2010/wordprocessingInk" xmlns:wne="http://schemas.microsoft.com/office/word/2006/wordml" xmlns:wps="http://schemas.microsoft.com/office/word/2010/wordprocessingShape" mc:Ignorable="w14 wp14">
   <w:body>
     <w:p>
       <w:pPr>
@@ -247,29 +247,26 @@
         <w:t xml:space="preserve"> </w:t>
       </w:r>
       <w:r>
-        <w:t xml:space="preserve">This </w:t>
-      </w:r>
-      <w:proofErr w:type="spellStart"/>
-      <w:r>
-        <w:t>viusualization</w:t>
-      </w:r>
-      <w:proofErr w:type="spellEnd"/>
-      <w:r>
-        <w:t xml:space="preserve"> illustrates the switch of a </w:t>
-      </w:r>
-      <w:proofErr w:type="spellStart"/>
-      <w:r>
-        <w:t>cance</w:t>
-      </w:r>
-      <w:proofErr w:type="spellEnd"/>
-      <w:r>
-        <w:t xml:space="preserve"> cell state from tumorigenic and proliferative (DAY0) to apoptotic and non-proliferative (</w:t>
-      </w:r>
-      <w:proofErr w:type="spellStart"/>
-      <w:r>
-        <w:t>eg</w:t>
-      </w:r>
-      <w:proofErr w:type="spellEnd"/>
+        <w:t>This vi</w:t>
+      </w:r>
+      <w:r>
+        <w:t>sualization illustrates the switch of a cance</w:t>
+      </w:r>
+      <w:r>
+        <w:t>r</w:t>
+      </w:r>
+      <w:r>
+        <w:t xml:space="preserve"> cell state from tumorigenic and proliferative (DAY0) to apoptotic and non-proliferative (e</w:t>
+      </w:r>
+      <w:r>
+        <w:t>.</w:t>
+      </w:r>
+      <w:r>
+        <w:t>g</w:t>
+      </w:r>
+      <w:r>
+        <w:t>.</w:t>
+      </w:r>
       <w:r>
         <w:t xml:space="preserve">, DAY 9). </w:t>
       </w:r>
@@ -335,10 +332,15 @@
       </w:r>
       <w:proofErr w:type="spellEnd"/>
       <w:r>
-        <w:t xml:space="preserve"> Web Service</w:t>
-      </w:r>
-      <w:r>
-        <w:t xml:space="preserve"> can be applied to practically any networks which can be loaded into </w:t>
+        <w:t xml:space="preserve"> Web Service can be applied to practically any </w:t>
+      </w:r>
+      <w:proofErr w:type="gramStart"/>
+      <w:r>
+        <w:t>networks which</w:t>
+      </w:r>
+      <w:proofErr w:type="gramEnd"/>
+      <w:r>
+        <w:t xml:space="preserve"> can be loaded into </w:t>
       </w:r>
       <w:proofErr w:type="spellStart"/>
       <w:r>
@@ -346,26 +348,30 @@
       </w:r>
       <w:proofErr w:type="spellEnd"/>
       <w:r>
-        <w:t xml:space="preserve"> environment (</w:t>
-      </w:r>
-      <w:proofErr w:type="spellStart"/>
-      <w:r>
-        <w:t>eg</w:t>
-      </w:r>
-      <w:proofErr w:type="spellEnd"/>
-      <w:r>
-        <w:t xml:space="preserve">, from a </w:t>
-      </w:r>
-      <w:proofErr w:type="spellStart"/>
-      <w:r>
-        <w:t>BioPAX</w:t>
-      </w:r>
-      <w:proofErr w:type="spellEnd"/>
-      <w:r>
-        <w:t xml:space="preserve"> file).</w:t>
+        <w:t xml:space="preserve"> environment (e</w:t>
+      </w:r>
+      <w:r>
+        <w:t>.</w:t>
+      </w:r>
+      <w:r>
+        <w:t>g</w:t>
+      </w:r>
+      <w:r>
+        <w:t>.</w:t>
       </w:r>
       <w:bookmarkStart w:id="0" w:name="_GoBack"/>
       <w:bookmarkEnd w:id="0"/>
+      <w:r>
+        <w:t xml:space="preserve">, from a </w:t>
+      </w:r>
+      <w:proofErr w:type="spellStart"/>
+      <w:r>
+        <w:t>BioPAX</w:t>
+      </w:r>
+      <w:proofErr w:type="spellEnd"/>
+      <w:r>
+        <w:t xml:space="preserve"> file).</w:t>
+      </w:r>
     </w:p>
     <w:p>
       <w:r>
@@ -374,7 +380,7 @@
         </w:rPr>
         <w:lastRenderedPageBreak/>
         <w:drawing>
-          <wp:inline distT="0" distB="0" distL="0" distR="0" wp14:anchorId="6632C5B6" wp14:editId="7FB661A3">
+          <wp:inline distT="0" distB="0" distL="0" distR="0" wp14:anchorId="6555EFFB" wp14:editId="2CE458B6">
             <wp:extent cx="5972810" cy="3206115"/>
             <wp:effectExtent l="76200" t="38100" r="46990" b="89535"/>
             <wp:docPr id="1" name="Picture 1"/>
@@ -421,13 +427,8 @@
       <w:pPr>
         <w:jc w:val="both"/>
       </w:pPr>
-      <w:proofErr w:type="gramStart"/>
-      <w:r>
-        <w:t>Figure 1.</w:t>
-      </w:r>
-      <w:proofErr w:type="gramEnd"/>
-      <w:r>
-        <w:t xml:space="preserve"> Screenshot of </w:t>
+      <w:r>
+        <w:t xml:space="preserve">Figure 1. Screenshot of </w:t>
       </w:r>
       <w:proofErr w:type="spellStart"/>
       <w:r>
@@ -508,9 +509,12 @@
         <w:jc w:val="center"/>
       </w:pPr>
       <w:r>
+        <w:rPr>
+          <w:noProof/>
+        </w:rPr>
         <w:lastRenderedPageBreak/>
         <w:drawing>
-          <wp:inline distT="0" distB="0" distL="0" distR="0" wp14:anchorId="208AA57F" wp14:editId="01FBB9CE">
+          <wp:inline distT="0" distB="0" distL="0" distR="0" wp14:anchorId="4F2C0081" wp14:editId="661C2C27">
             <wp:extent cx="4413444" cy="5933440"/>
             <wp:effectExtent l="0" t="0" r="0" b="0"/>
             <wp:docPr id="2" name="Picture 2"/>
@@ -563,27 +567,25 @@
       <w:pPr>
         <w:jc w:val="center"/>
       </w:pPr>
+      <w:r>
+        <w:t xml:space="preserve">Figure 2. Visualization of the </w:t>
+      </w:r>
+      <w:proofErr w:type="spellStart"/>
+      <w:r>
+        <w:t>transcriptome</w:t>
+      </w:r>
+      <w:proofErr w:type="spellEnd"/>
+      <w:r>
+        <w:t xml:space="preserve"> dynamics using </w:t>
+      </w:r>
       <w:proofErr w:type="gramStart"/>
       <w:r>
-        <w:t>Figure 2.</w:t>
+        <w:t>map staining</w:t>
       </w:r>
       <w:proofErr w:type="gramEnd"/>
       <w:r>
-        <w:t xml:space="preserve"> </w:t>
-      </w:r>
-      <w:proofErr w:type="gramStart"/>
-      <w:r>
-        <w:t xml:space="preserve">Visualization of the </w:t>
-      </w:r>
-      <w:proofErr w:type="spellStart"/>
-      <w:r>
-        <w:t>transcriptome</w:t>
-      </w:r>
-      <w:proofErr w:type="spellEnd"/>
-      <w:r>
-        <w:t xml:space="preserve"> dynamics using map staining technique.</w:t>
-      </w:r>
-      <w:proofErr w:type="gramEnd"/>
+        <w:t xml:space="preserve"> technique.</w:t>
+      </w:r>
     </w:p>
     <w:p>
       <w:pPr>
@@ -716,27 +718,7 @@
           <w:sz w:val="27"/>
           <w:szCs w:val="27"/>
         </w:rPr>
-        <w:t xml:space="preserve"> O. </w:t>
-      </w:r>
-      <w:proofErr w:type="gramStart"/>
-      <w:r>
-        <w:rPr>
-          <w:rFonts w:ascii="Times New Roman" w:eastAsia="Times New Roman" w:hAnsi="Times New Roman" w:cs="Times New Roman"/>
-          <w:color w:val="000000"/>
-          <w:sz w:val="27"/>
-          <w:szCs w:val="27"/>
-        </w:rPr>
-        <w:t>Systems</w:t>
-      </w:r>
-      <w:proofErr w:type="gramEnd"/>
-      <w:r>
-        <w:rPr>
-          <w:rFonts w:ascii="Times New Roman" w:eastAsia="Times New Roman" w:hAnsi="Times New Roman" w:cs="Times New Roman"/>
-          <w:color w:val="000000"/>
-          <w:sz w:val="27"/>
-          <w:szCs w:val="27"/>
-        </w:rPr>
-        <w:t xml:space="preserve"> biology of Ewing sarcoma: a network model of EWS-FLI1 effect on proliferation and apoptosis. 2013. </w:t>
+        <w:t xml:space="preserve"> O. Systems biology of Ewing sarcoma: a network model of EWS-FLI1 effect on proliferation and apoptosis. 2013. </w:t>
       </w:r>
       <w:r>
         <w:rPr>
@@ -1291,17 +1273,7 @@
           <w:sz w:val="27"/>
           <w:szCs w:val="27"/>
         </w:rPr>
-        <w:t xml:space="preserve"> and maintenance of large molecular interaction maps. 2013</w:t>
-      </w:r>
-      <w:proofErr w:type="gramStart"/>
-      <w:r>
-        <w:rPr>
-          <w:rFonts w:ascii="Times New Roman" w:eastAsia="Times New Roman" w:hAnsi="Times New Roman" w:cs="Times New Roman"/>
-          <w:color w:val="000000"/>
-          <w:sz w:val="27"/>
-          <w:szCs w:val="27"/>
-        </w:rPr>
-        <w:t>.</w:t>
+        <w:t xml:space="preserve"> and maintenance of large molecular interaction maps. 2013.</w:t>
       </w:r>
       <w:r>
         <w:rPr>
@@ -1312,9 +1284,9 @@
           <w:sz w:val="27"/>
           <w:szCs w:val="27"/>
         </w:rPr>
-        <w:t>BMC</w:t>
-      </w:r>
-      <w:proofErr w:type="gramEnd"/>
+        <w:t xml:space="preserve">BMC </w:t>
+      </w:r>
+      <w:proofErr w:type="spellStart"/>
       <w:r>
         <w:rPr>
           <w:rFonts w:ascii="Times New Roman" w:eastAsia="Times New Roman" w:hAnsi="Times New Roman" w:cs="Times New Roman"/>
@@ -1324,9 +1296,9 @@
           <w:sz w:val="27"/>
           <w:szCs w:val="27"/>
         </w:rPr>
-        <w:t xml:space="preserve"> </w:t>
-      </w:r>
-      <w:proofErr w:type="spellStart"/>
+        <w:t>Syst</w:t>
+      </w:r>
+      <w:proofErr w:type="spellEnd"/>
       <w:r>
         <w:rPr>
           <w:rFonts w:ascii="Times New Roman" w:eastAsia="Times New Roman" w:hAnsi="Times New Roman" w:cs="Times New Roman"/>
@@ -1336,9 +1308,9 @@
           <w:sz w:val="27"/>
           <w:szCs w:val="27"/>
         </w:rPr>
-        <w:t>Syst</w:t>
-      </w:r>
-      <w:proofErr w:type="spellEnd"/>
+        <w:t xml:space="preserve"> </w:t>
+      </w:r>
+      <w:proofErr w:type="spellStart"/>
       <w:r>
         <w:rPr>
           <w:rFonts w:ascii="Times New Roman" w:eastAsia="Times New Roman" w:hAnsi="Times New Roman" w:cs="Times New Roman"/>
@@ -1348,18 +1320,6 @@
           <w:sz w:val="27"/>
           <w:szCs w:val="27"/>
         </w:rPr>
-        <w:t xml:space="preserve"> </w:t>
-      </w:r>
-      <w:proofErr w:type="spellStart"/>
-      <w:r>
-        <w:rPr>
-          <w:rFonts w:ascii="Times New Roman" w:eastAsia="Times New Roman" w:hAnsi="Times New Roman" w:cs="Times New Roman"/>
-          <w:i/>
-          <w:iCs/>
-          <w:color w:val="000000"/>
-          <w:sz w:val="27"/>
-          <w:szCs w:val="27"/>
-        </w:rPr>
         <w:t>Biol</w:t>
       </w:r>
       <w:proofErr w:type="spellEnd"/>
@@ -1390,7 +1350,27 @@
           <w:sz w:val="27"/>
           <w:szCs w:val="27"/>
         </w:rPr>
-        <w:t>(1):100.</w:t>
+        <w:t>(1)</w:t>
+      </w:r>
+      <w:proofErr w:type="gramStart"/>
+      <w:r>
+        <w:rPr>
+          <w:rFonts w:ascii="Times New Roman" w:eastAsia="Times New Roman" w:hAnsi="Times New Roman" w:cs="Times New Roman"/>
+          <w:color w:val="000000"/>
+          <w:sz w:val="27"/>
+          <w:szCs w:val="27"/>
+        </w:rPr>
+        <w:t>:100</w:t>
+      </w:r>
+      <w:proofErr w:type="gramEnd"/>
+      <w:r>
+        <w:rPr>
+          <w:rFonts w:ascii="Times New Roman" w:eastAsia="Times New Roman" w:hAnsi="Times New Roman" w:cs="Times New Roman"/>
+          <w:color w:val="000000"/>
+          <w:sz w:val="27"/>
+          <w:szCs w:val="27"/>
+        </w:rPr>
+        <w:t>.</w:t>
       </w:r>
     </w:p>
     <w:p>
@@ -1432,7 +1412,7 @@
 </file>
 
 <file path=word/numbering.xml><?xml version="1.0" encoding="utf-8"?>
-<w:numbering xmlns:wpc="http://schemas.microsoft.com/office/word/2010/wordprocessingCanvas" xmlns:mc="http://schemas.openxmlformats.org/markup-compatibility/2006" xmlns:o="urn:schemas-microsoft-com:office:office" xmlns:r="http://schemas.openxmlformats.org/officeDocument/2006/relationships" xmlns:m="http://schemas.openxmlformats.org/officeDocument/2006/math" xmlns:v="urn:schemas-microsoft-com:vml" xmlns:wp14="http://schemas.microsoft.com/office/word/2010/wordprocessingDrawing" xmlns:wp="http://schemas.openxmlformats.org/drawingml/2006/wordprocessingDrawing" xmlns:w10="urn:schemas-microsoft-com:office:word" xmlns:w="http://schemas.openxmlformats.org/wordprocessingml/2006/main" xmlns:w14="http://schemas.microsoft.com/office/word/2010/wordml" xmlns:wpg="http://schemas.microsoft.com/office/word/2010/wordprocessingGroup" xmlns:wpi="http://schemas.microsoft.com/office/word/2010/wordprocessingInk" xmlns:wne="http://schemas.microsoft.com/office/word/2006/wordml" xmlns:wps="http://schemas.microsoft.com/office/word/2010/wordprocessingShape" mc:Ignorable="w14 wp14">
+<w:numbering xmlns:wpc="http://schemas.microsoft.com/office/word/2010/wordprocessingCanvas" xmlns:mo="http://schemas.microsoft.com/office/mac/office/2008/main" xmlns:mc="http://schemas.openxmlformats.org/markup-compatibility/2006" xmlns:mv="urn:schemas-microsoft-com:mac:vml" xmlns:o="urn:schemas-microsoft-com:office:office" xmlns:r="http://schemas.openxmlformats.org/officeDocument/2006/relationships" xmlns:m="http://schemas.openxmlformats.org/officeDocument/2006/math" xmlns:v="urn:schemas-microsoft-com:vml" xmlns:wp14="http://schemas.microsoft.com/office/word/2010/wordprocessingDrawing" xmlns:wp="http://schemas.openxmlformats.org/drawingml/2006/wordprocessingDrawing" xmlns:w10="urn:schemas-microsoft-com:office:word" xmlns:w="http://schemas.openxmlformats.org/wordprocessingml/2006/main" xmlns:w14="http://schemas.microsoft.com/office/word/2010/wordml" xmlns:wpg="http://schemas.microsoft.com/office/word/2010/wordprocessingGroup" xmlns:wpi="http://schemas.microsoft.com/office/word/2010/wordprocessingInk" xmlns:wne="http://schemas.microsoft.com/office/word/2006/wordml" xmlns:wps="http://schemas.microsoft.com/office/word/2010/wordprocessingShape" mc:Ignorable="w14 wp14">
   <w:abstractNum w:abstractNumId="0">
     <w:nsid w:val="0FED17AE"/>
     <w:multiLevelType w:val="multilevel"/>
@@ -1917,7 +1897,7 @@
       </w:pPr>
     </w:pPrDefault>
   </w:docDefaults>
-  <w:latentStyles w:defLockedState="0" w:defUIPriority="99" w:defSemiHidden="1" w:defUnhideWhenUsed="1" w:defQFormat="0" w:count="267">
+  <w:latentStyles w:defLockedState="0" w:defUIPriority="99" w:defSemiHidden="1" w:defUnhideWhenUsed="1" w:defQFormat="0" w:count="276">
     <w:lsdException w:name="Normal" w:semiHidden="0" w:uiPriority="0" w:unhideWhenUsed="0" w:qFormat="1"/>
     <w:lsdException w:name="heading 1" w:semiHidden="0" w:uiPriority="9" w:unhideWhenUsed="0" w:qFormat="1"/>
     <w:lsdException w:name="heading 2" w:uiPriority="9" w:qFormat="1"/>
@@ -2086,6 +2066,7 @@
   <w:style w:type="character" w:default="1" w:styleId="DefaultParagraphFont">
     <w:name w:val="Default Paragraph Font"/>
     <w:uiPriority w:val="1"/>
+    <w:semiHidden/>
     <w:unhideWhenUsed/>
   </w:style>
   <w:style w:type="table" w:default="1" w:styleId="TableNormal">
@@ -2174,7 +2155,7 @@
 </file>
 
 <file path=word/stylesWithEffects.xml><?xml version="1.0" encoding="utf-8"?>
-<w:styles xmlns:wpc="http://schemas.microsoft.com/office/word/2010/wordprocessingCanvas" xmlns:mc="http://schemas.openxmlformats.org/markup-compatibility/2006" xmlns:o="urn:schemas-microsoft-com:office:office" xmlns:r="http://schemas.openxmlformats.org/officeDocument/2006/relationships" xmlns:m="http://schemas.openxmlformats.org/officeDocument/2006/math" xmlns:v="urn:schemas-microsoft-com:vml" xmlns:wp14="http://schemas.microsoft.com/office/word/2010/wordprocessingDrawing" xmlns:wp="http://schemas.openxmlformats.org/drawingml/2006/wordprocessingDrawing" xmlns:w10="urn:schemas-microsoft-com:office:word" xmlns:w="http://schemas.openxmlformats.org/wordprocessingml/2006/main" xmlns:w14="http://schemas.microsoft.com/office/word/2010/wordml" xmlns:wpg="http://schemas.microsoft.com/office/word/2010/wordprocessingGroup" xmlns:wpi="http://schemas.microsoft.com/office/word/2010/wordprocessingInk" xmlns:wne="http://schemas.microsoft.com/office/word/2006/wordml" xmlns:wps="http://schemas.microsoft.com/office/word/2010/wordprocessingShape" mc:Ignorable="w14 wp14">
+<w:styles xmlns:wpc="http://schemas.microsoft.com/office/word/2010/wordprocessingCanvas" xmlns:mo="http://schemas.microsoft.com/office/mac/office/2008/main" xmlns:mc="http://schemas.openxmlformats.org/markup-compatibility/2006" xmlns:mv="urn:schemas-microsoft-com:mac:vml" xmlns:o="urn:schemas-microsoft-com:office:office" xmlns:r="http://schemas.openxmlformats.org/officeDocument/2006/relationships" xmlns:m="http://schemas.openxmlformats.org/officeDocument/2006/math" xmlns:v="urn:schemas-microsoft-com:vml" xmlns:wp14="http://schemas.microsoft.com/office/word/2010/wordprocessingDrawing" xmlns:wp="http://schemas.openxmlformats.org/drawingml/2006/wordprocessingDrawing" xmlns:w10="urn:schemas-microsoft-com:office:word" xmlns:w="http://schemas.openxmlformats.org/wordprocessingml/2006/main" xmlns:w14="http://schemas.microsoft.com/office/word/2010/wordml" xmlns:wpg="http://schemas.microsoft.com/office/word/2010/wordprocessingGroup" xmlns:wpi="http://schemas.microsoft.com/office/word/2010/wordprocessingInk" xmlns:wne="http://schemas.microsoft.com/office/word/2006/wordml" xmlns:wps="http://schemas.microsoft.com/office/word/2010/wordprocessingShape" mc:Ignorable="w14 wp14">
   <w:docDefaults>
     <w:rPrDefault>
       <w:rPr>
@@ -2190,7 +2171,7 @@
       </w:pPr>
     </w:pPrDefault>
   </w:docDefaults>
-  <w:latentStyles w:defLockedState="0" w:defUIPriority="99" w:defSemiHidden="1" w:defUnhideWhenUsed="1" w:defQFormat="0" w:count="267">
+  <w:latentStyles w:defLockedState="0" w:defUIPriority="99" w:defSemiHidden="1" w:defUnhideWhenUsed="1" w:defQFormat="0" w:count="276">
     <w:lsdException w:name="Normal" w:semiHidden="0" w:uiPriority="0" w:unhideWhenUsed="0" w:qFormat="1"/>
     <w:lsdException w:name="heading 1" w:semiHidden="0" w:uiPriority="9" w:unhideWhenUsed="0" w:qFormat="1"/>
     <w:lsdException w:name="heading 2" w:uiPriority="9" w:qFormat="1"/>
@@ -2359,6 +2340,7 @@
   <w:style w:type="character" w:default="1" w:styleId="DefaultParagraphFont">
     <w:name w:val="Default Paragraph Font"/>
     <w:uiPriority w:val="1"/>
+    <w:semiHidden/>
     <w:unhideWhenUsed/>
   </w:style>
   <w:style w:type="table" w:default="1" w:styleId="TableNormal">

</xml_diff>